<commit_message>
2025.04.10. Dokumentacio UTOLSO javitasa tanari utasitasokkal (onertekeles)
</commit_message>
<xml_diff>
--- a/dokumentacio, ppt/BGSzC Pestszentlőrinci Technikum.docx
+++ b/dokumentacio, ppt/BGSzC Pestszentlőrinci Technikum.docx
@@ -2776,13 +2776,7 @@
     <w:p>
       <w:bookmarkStart w:id="4" w:name="_Toc194574352"/>
       <w:r>
-        <w:t>Ismereteinket a munkánk elvégzéséhez több különböző forrásból bővítettük, hogy minél alaposabb és sokoldalú tudásra tegyünk szert. Az internetes keresések kulcsfontosságú szerepet játszottak ebben a folyamatban, hiszen a világhálón fellelhető számtalan cikk, fórum és dokumentáció segítségével mélyebb betekintést nyerhettünk a felhasznált technológiákba, valamint gyors megoldásokat találhattunk az esetlegesen felmerülő problémákra. Emellett oktató jellegű videók megtekintésével is gazdagítottuk tudásunkat, amelyek lépésről lépésre mutatták be a különböző programozási technikákat, szoftverek használatát és azok gyakorlati alkalmazását. Ezek a vizuális segédanyagok különösen hasznosnak bizonyultak, mert szemléletesen és érthetően tárták fel a komplexebb fogalmakat, így könnyebben elsajátíthattuk a szükséges készségeket.</w:t>
-      </w:r>
-      <w:r>
-        <w:t xml:space="preserve"> </w:t>
-      </w:r>
-      <w:r>
-        <w:t xml:space="preserve">Tanáraink támogatása szintén nélkülözhetetlen volt a fejlődésünk szempontjából. A </w:t>
+        <w:t xml:space="preserve">Ismereteinket a munkánk elvégzéséhez több különböző forrásból bővítettük, hogy minél alaposabb és sokoldalú tudásra tegyünk szert. Az internetes keresések kulcsfontosságú szerepet játszottak ebben a folyamatban, hiszen a világhálón fellelhető számtalan cikk, fórum és dokumentáció segítségével mélyebb betekintést nyerhettünk a felhasznált technológiákba, valamint gyors megoldásokat találhattunk az esetlegesen felmerülő problémákra. Emellett oktató jellegű videók megtekintésével is gazdagítottuk tudásunkat, amelyek lépésről lépésre mutatták be a különböző programozási technikákat, szoftverek használatát és azok gyakorlati alkalmazását. Ezek a vizuális segédanyagok különösen hasznosnak bizonyultak, mert szemléletesen és érthetően tárták fel a komplexebb fogalmakat, így könnyebben elsajátíthattuk a szükséges készségeket. Tanáraink támogatása szintén nélkülözhetetlen volt a fejlődésünk szempontjából. A </w:t>
       </w:r>
       <w:proofErr w:type="spellStart"/>
       <w:r>
@@ -2790,16 +2784,7 @@
       </w:r>
       <w:proofErr w:type="spellEnd"/>
       <w:r>
-        <w:t xml:space="preserve"> Pestszentlőrinci Technikumban eltöltött évek alatt kapott útmutatások és szakmai tanácsok szilárd alapot biztosítottak számunkra, amelyre építve magabiztosan tudtuk alkalmazni a tanultakat a gyakorlatban. A tanároktól kapott visszajelzések és iránymutatások segítettek abban, hogy ne csak a technikai tudásunkat csiszoljuk, hanem a problémamegoldó képességünket és a csapatmunkára való készségünket is fejlesszük, ami elengedhetetlen volt a projekt sikeres megvalósításához.</w:t>
-      </w:r>
-      <w:r>
-        <w:t xml:space="preserve"> </w:t>
-      </w:r>
-      <w:r>
-        <w:t>A munkánk során felhasznált szoftverek és technológiák kiválasztása során a technikumban szerzett ismeretekre támaszkodtunk, amelyeket a fent említett módszerekkel tovább bővítettünk. Az alábbiakban részletezzük a felhasznált eszközöket és programokat, amelyek mindegyike kulcsfontosságú szerepet játszott a projektünk kivitelezésében</w:t>
-      </w:r>
-      <w:r>
-        <w:t>.</w:t>
+        <w:t xml:space="preserve"> Pestszentlőrinci Technikumban eltöltött évek alatt kapott útmutatások és szakmai tanácsok szilárd alapot biztosítottak számunkra, amelyre építve magabiztosan tudtuk alkalmazni a tanultakat a gyakorlatban. A tanároktól kapott visszajelzések és iránymutatások segítettek abban, hogy ne csak a technikai tudásunkat csiszoljuk, hanem a problémamegoldó képességünket és a csapatmunkára való készségünket is fejlesszük, ami elengedhetetlen volt a projekt sikeres megvalósításához. A munkánk során felhasznált szoftverek és technológiák kiválasztása során a technikumban szerzett ismeretekre támaszkodtunk, amelyeket a fent említett módszerekkel tovább bővítettünk. Az alábbiakban részletezzük a felhasznált eszközöket és programokat, amelyek mindegyike kulcsfontosságú szerepet játszott a projektünk kivitelezésében.</w:t>
       </w:r>
     </w:p>
     <w:p>
@@ -6203,34 +6188,33 @@
           <w:highlight w:val="lightGray"/>
         </w:rPr>
         <w:tab/>
-        <w:t>VARCHAR(20)</w:t>
-      </w:r>
+      </w:r>
+      <w:proofErr w:type="gramStart"/>
       <w:r>
         <w:rPr>
           <w:rFonts w:cstheme="minorHAnsi"/>
           <w:szCs w:val="24"/>
           <w:highlight w:val="lightGray"/>
         </w:rPr>
+        <w:t>VARCHAR(</w:t>
+      </w:r>
+      <w:proofErr w:type="gramEnd"/>
+      <w:r>
+        <w:rPr>
+          <w:rFonts w:cstheme="minorHAnsi"/>
+          <w:szCs w:val="24"/>
+          <w:highlight w:val="lightGray"/>
+        </w:rPr>
+        <w:t>20)</w:t>
+      </w:r>
+      <w:r>
+        <w:rPr>
+          <w:rFonts w:cstheme="minorHAnsi"/>
+          <w:szCs w:val="24"/>
+          <w:highlight w:val="lightGray"/>
+        </w:rPr>
         <w:tab/>
-        <w:t xml:space="preserve">A bérlés állapota (pl. aktív, </w:t>
-      </w:r>
-      <w:proofErr w:type="gramStart"/>
-      <w:r>
-        <w:rPr>
-          <w:rFonts w:cstheme="minorHAnsi"/>
-          <w:szCs w:val="24"/>
-          <w:highlight w:val="lightGray"/>
-        </w:rPr>
-        <w:t>lezárt,</w:t>
-      </w:r>
-      <w:proofErr w:type="gramEnd"/>
-      <w:r>
-        <w:rPr>
-          <w:rFonts w:cstheme="minorHAnsi"/>
-          <w:szCs w:val="24"/>
-          <w:highlight w:val="lightGray"/>
-        </w:rPr>
-        <w:t xml:space="preserve"> stb.)</w:t>
+        <w:t>A bérlés állapota (pl. aktív, lezárt, stb.)</w:t>
       </w:r>
     </w:p>
     <w:p>
@@ -8205,7 +8189,7 @@
         </w:rPr>
       </w:pPr>
       <w:r>
-        <w:t xml:space="preserve">A kitűzött célom az volt, hogy egy jól működő, színesebb, a szem számára vonzóbb és egyben hasznos weboldalt készítsek. Ezt a célt a rendelkezésre álló időkereten belül sikerült megvalósítanom. A munka során több kihívással is szembesültem. Ilyen volt például a </w:t>
+        <w:t xml:space="preserve">A kitűzött célom az volt, hogy egy jól működő, színes, a szem számára vonzó és egyben hasznos weboldalt készítsek. Ezt a célt a rendelkezésre álló időkereten belül sikerült megvalósítanom. A munka során több kihívással is szembesültem. Ilyen volt például a </w:t>
       </w:r>
       <w:proofErr w:type="spellStart"/>
       <w:r>
@@ -8222,7 +8206,63 @@
         <w:t xml:space="preserve"> </w:t>
       </w:r>
       <w:r>
-        <w:t>Ezen kívül a script működése, például a gombok és egyéb elemek háttérfolyamatai során is akadtak kisebb problémák és nehézségek. Ezeket végül internetes források, baráti és tanári segítség, valamint megfelelő időráfordítás révén sikerült megoldanom. A folyamat során sokat fejlődtem, és lehetőségem nyílt kipróbálni magam egy komolyabb feladat megvalósításában, nagyobb elvárások és igények mellett.</w:t>
+        <w:t xml:space="preserve">Ezen kívül a script működése, például a gombok és egyéb elemek háttérfolyamatai során is akadtak kisebb problémák és nehézségek. Ezeket végül internetes források, baráti és tanári segítség, valamint megfelelő időráfordítás révén sikerült megoldanom. </w:t>
+      </w:r>
+      <w:r>
+        <w:t xml:space="preserve">Mindezek mellett, fejlődésem szakasza nem ért véget; Rengeteget </w:t>
+      </w:r>
+      <w:proofErr w:type="spellStart"/>
+      <w:r>
+        <w:t>fejlődheték</w:t>
+      </w:r>
+      <w:proofErr w:type="spellEnd"/>
+      <w:r>
+        <w:t xml:space="preserve"> sok téren de ezek közül egyiket kiemelném, </w:t>
+      </w:r>
+      <w:proofErr w:type="gramStart"/>
+      <w:r>
+        <w:t>a  scriptek</w:t>
+      </w:r>
+      <w:proofErr w:type="gramEnd"/>
+      <w:r>
+        <w:t xml:space="preserve"> </w:t>
+      </w:r>
+      <w:proofErr w:type="spellStart"/>
+      <w:r>
+        <w:t>megirásának</w:t>
+      </w:r>
+      <w:proofErr w:type="spellEnd"/>
+      <w:r>
+        <w:t xml:space="preserve"> </w:t>
+      </w:r>
+      <w:proofErr w:type="spellStart"/>
+      <w:r>
+        <w:t>rutinjaban</w:t>
+      </w:r>
+      <w:proofErr w:type="spellEnd"/>
+      <w:r>
+        <w:t xml:space="preserve"> amig ez be nem </w:t>
+      </w:r>
+      <w:proofErr w:type="spellStart"/>
+      <w:r>
+        <w:t>rogzodik</w:t>
+      </w:r>
+      <w:proofErr w:type="spellEnd"/>
+      <w:r>
+        <w:t xml:space="preserve"> jobban. </w:t>
+      </w:r>
+      <w:r>
+        <w:t xml:space="preserve">A </w:t>
+      </w:r>
+      <w:r>
+        <w:t>munka</w:t>
+      </w:r>
+      <w:r>
+        <w:t xml:space="preserve"> során sokat fejlődtem, és lehetőségem nyílt </w:t>
+      </w:r>
+      <w:r>
+        <w:lastRenderedPageBreak/>
+        <w:t>kipróbálni magam egy komolyabb feladat megvalósításában, nagyobb elvárások és igények mellett.</w:t>
       </w:r>
       <w:r>
         <w:rPr>
@@ -8232,8 +8272,11 @@
       </w:r>
     </w:p>
     <w:p>
-      <w:r>
-        <w:lastRenderedPageBreak/>
+      <w:bookmarkStart w:id="24" w:name="_GoBack"/>
+      <w:bookmarkEnd w:id="24"/>
+    </w:p>
+    <w:p>
+      <w:r>
         <w:t>Korábban, amikor valami nem sikerült, hajlamos voltam feladni, most azonban szinte kötelező volt a hibák kijavítására koncentrálni, míg végül egy olyan, működő megoldást tudtam létrehozni, amiről korábban nem is gondoltam volna, hogy képes vagyok rá. Magabiztosabbá váltam az alapvető feladatokban és a stílusbeállítások elkészítésében, így már rutinosabban és biztosabban tudok dolgozni. Rengeteg új kódot ismertem meg és alkalmaztam, amelyek más típusú feladataim során is hasznos segítséggé váltak.</w:t>
       </w:r>
       <w:r>
@@ -8254,7 +8297,7 @@
           <w:numId w:val="29"/>
         </w:numPr>
       </w:pPr>
-      <w:bookmarkStart w:id="24" w:name="_Toc194574372"/>
+      <w:bookmarkStart w:id="25" w:name="_Toc194574372"/>
       <w:r>
         <w:t>Továbbfejlesztési lehet</w:t>
       </w:r>
@@ -8276,7 +8319,7 @@
       <w:r>
         <w:t>gek</w:t>
       </w:r>
-      <w:bookmarkEnd w:id="24"/>
+      <w:bookmarkEnd w:id="25"/>
     </w:p>
     <w:p>
       <w:pPr>
@@ -8302,20 +8345,26 @@
         <w:rPr>
           <w:lang w:eastAsia="hu-HU"/>
         </w:rPr>
-        <w:t xml:space="preserve">, hogy valódi értéket kínáljunk azon felhasználóinknak, akik hosszú távon elköteleződnek mellettünk. Minden elérhető tagsági csomaghoz egyedi, személyre szabott kedvezményeket kapcsolnánk, amelyek kizárólag az adott tagsággal rendelkező ügyfeleink számára lennének elérhetők. Ezek a kedvezmények számos előnnyel járnának, például alacsonyabb bérlési díjakkal, exkluzív akciókhoz való hozzáféréssel, elsőbbségi foglalási lehetőségekkel, vagy akár prémium szolgáltatások igénybevételével. Célunk, hogy a tagság ne csupán egy egyszerű előfizetési forma legyen, hanem egy ösztönző, valódi vásárlói élményt nyújtó rendszer, amely hosszú távon értéket teremt ügyfeleink számára. </w:t>
-      </w:r>
-    </w:p>
-    <w:p>
-      <w:pPr>
-        <w:rPr>
-          <w:lang w:eastAsia="hu-HU"/>
-        </w:rPr>
-      </w:pPr>
+        <w:t xml:space="preserve">, hogy valódi értéket kínáljunk azon felhasználóinknak, akik hosszú távon elköteleződnek mellettünk. Minden elérhető tagsági csomaghoz egyedi, személyre szabott kedvezményeket kapcsolnánk, amelyek kizárólag az adott tagsággal rendelkező ügyfeleink számára lennének elérhetők. Ezek a kedvezmények számos előnnyel járnának, például alacsonyabb bérlési díjakkal, exkluzív akciókhoz való hozzáféréssel, elsőbbségi foglalási lehetőségekkel, vagy akár prémium szolgáltatások </w:t>
+      </w:r>
       <w:r>
         <w:rPr>
           <w:lang w:eastAsia="hu-HU"/>
         </w:rPr>
         <w:lastRenderedPageBreak/>
+        <w:t xml:space="preserve">igénybevételével. Célunk, hogy a tagság ne csupán egy egyszerű előfizetési forma legyen, hanem egy ösztönző, valódi vásárlói élményt nyújtó rendszer, amely hosszú távon értéket teremt ügyfeleink számára. </w:t>
+      </w:r>
+    </w:p>
+    <w:p>
+      <w:pPr>
+        <w:rPr>
+          <w:lang w:eastAsia="hu-HU"/>
+        </w:rPr>
+      </w:pPr>
+      <w:r>
+        <w:rPr>
+          <w:lang w:eastAsia="hu-HU"/>
+        </w:rPr>
         <w:t xml:space="preserve">A különböző szinteken elérhető tagsági konstrukciók révén minden felhasználónk megtalálhatná a számára legideálisabb ajánlatot, legyen szó alkalmi bérlőkről vagy rendszeres ügyfelekről. A felhasználói élmény javítása mellett nagy hangsúlyt fektetünk arra, hogy látogatóink számára folyamatosan frissülő, releváns és értékes tartalmat biztosítsunk. Ennek érdekében tervezzük egy saját hír- és információs oldal elindítását, amely egyfajta digitális központként szolgálna minden érdeklődő számára. Ez a hírportál nem csupán az autóipar legfrissebb fejleményeiről, technológiai újításokról és iparági trendekről nyújtana rendszeres tájékoztatást, hanem weboldalunkkal, szolgáltatásainkkal kapcsolatos frissítésekről, változásokról és újdonságokról is beszámolna. Ezen keresztül szorosabb kapcsolatot szeretnénk kialakítani meglévő és potenciális ügyfeleinkkel, valamint egy aktív, tájékozott közösséget építeni. A célunk az, hogy ez a felület ne csupán tájékoztató jellegű legyen, hanem valódi értéket képviseljen az olvasók számára – legyen szó szórakoztató, hasznos vagy inspiráló tartalmakról. Az autókhoz kapcsolódó információk bővítése is fontos része fejlesztési terveinknek. Szeretnénk elérni, hogy az autók adatlapjain sokkal részletesebb információk jelenjenek meg, például az adott jármű lóereje, motorjának típusa és egyéb műszaki paraméterei, mint a fogyasztás vagy a sebességváltó típusa. Ezek az adatok segítenék a felhasználókat abban, hogy még megalapozottabb döntést hozhassanak az autóbérlés során, és jobban igazodhassanak egyéni igényeikhez vagy preferenciáikhoz. Ezzel a lépéssel nemcsak a szolgáltatásaink átláthatóságát növelnénk, hanem a felhasználói élményt is tovább javítanánk, hiszen az ügyfelek így pontosabb képet kaphatnának a bérelhető járművekről. A fejlesztések mellett a háttérrendszerek biztonságát és stabilitását is folyamatosan erősítjük. Jelenleg az </w:t>
       </w:r>
       <w:proofErr w:type="spellStart"/>
@@ -8344,20 +8393,26 @@
         <w:rPr>
           <w:lang w:eastAsia="hu-HU"/>
         </w:rPr>
-        <w:t xml:space="preserve"> úgy, hogy a harmadik sikertelen próbálkozás után a rendszer automatikusan figyelmeztető e-mailt küldjön a weboldalhoz tartozó hivatalos e-mail címre. Az e-mail jelezné, hogy sikertelen bejelentkezési kísérlet történt, és megkérdezné, hogy az adott próbálkozás az e-mail tulajdonosához köthető-e. Továbbá, a 30 perces tiltási idő lejárta után már csak egyetlen újabb próbálkozást engedélyeznénk. Ha ez is sikertelen, a rendszer automatikusan meghosszabbítaná a tiltási időszakot 1 órára, majd minden további hibás próbálkozás után exponenciálisan növelné a blokkolás időtartamát. </w:t>
-      </w:r>
-    </w:p>
-    <w:p>
-      <w:pPr>
-        <w:rPr>
-          <w:lang w:eastAsia="hu-HU"/>
-        </w:rPr>
-      </w:pPr>
+        <w:t xml:space="preserve"> úgy, hogy a harmadik sikertelen próbálkozás után a rendszer automatikusan figyelmeztető e-mailt küldjön a weboldalhoz tartozó hivatalos e-mail címre. Az e-mail jelezné, hogy sikertelen bejelentkezési kísérlet történt, és megkérdezné, hogy az adott próbálkozás az e-mail </w:t>
+      </w:r>
       <w:r>
         <w:rPr>
           <w:lang w:eastAsia="hu-HU"/>
         </w:rPr>
         <w:lastRenderedPageBreak/>
+        <w:t xml:space="preserve">tulajdonosához köthető-e. Továbbá, a 30 perces tiltási idő lejárta után már csak egyetlen újabb próbálkozást engedélyeznénk. Ha ez is sikertelen, a rendszer automatikusan meghosszabbítaná a tiltási időszakot 1 órára, majd minden további hibás próbálkozás után exponenciálisan növelné a blokkolás időtartamát. </w:t>
+      </w:r>
+    </w:p>
+    <w:p>
+      <w:pPr>
+        <w:rPr>
+          <w:lang w:eastAsia="hu-HU"/>
+        </w:rPr>
+      </w:pPr>
+      <w:r>
+        <w:rPr>
+          <w:lang w:eastAsia="hu-HU"/>
+        </w:rPr>
         <w:t>Ez a megoldás jelentősen növeli a rendszer védelmét az illetéktelen hozzáférésekkel szemben, és hozzájárul a biztonságos üzemeltetéshez. Bízunk benne, hogy ezek a tervezett fejlesztések és újítások tovább emelik szolgáltatásaink színvonalát, és olyan élményt nyújtanak ügyfeleink számára, amely nemcsak praktikus, hanem biztonságos, modern és inspiráló is. Hosszú távú célunk egy olyan platform kialakítása, amely nem csupán autóbérlési szolgáltatást kínál, hanem egy aktív közösség információs és technológiai központjává válik, ahol az ügyfelek minden igényükre megtalálják a megfelelő megoldást.</w:t>
       </w:r>
     </w:p>
@@ -8366,11 +8421,11 @@
         <w:pStyle w:val="Cmsor1"/>
         <w:pageBreakBefore w:val="0"/>
       </w:pPr>
-      <w:bookmarkStart w:id="25" w:name="_Toc194574373"/>
+      <w:bookmarkStart w:id="26" w:name="_Toc194574373"/>
       <w:r>
         <w:t>Felhasznált irodalom</w:t>
       </w:r>
-      <w:bookmarkEnd w:id="25"/>
+      <w:bookmarkEnd w:id="26"/>
     </w:p>
     <w:p>
       <w:pPr>
@@ -8622,7 +8677,14 @@
         <w:rPr>
           <w:lang w:eastAsia="hu-HU"/>
         </w:rPr>
-        <w:t>" című videó, amelyet Brian Design töltött fel, szintén négy évvel ezelőtt. Ez az angol nyelvű anyag részletesen végigvezetett minket egy kezdő szintű, mégis teljesen reszponzív weboldal elkészítésén, így a HTML, CSS és JavaScript együttes használatát is jobban megértettük.</w:t>
+        <w:t xml:space="preserve">" című videó, amelyet Brian Design </w:t>
+      </w:r>
+      <w:r>
+        <w:rPr>
+          <w:lang w:eastAsia="hu-HU"/>
+        </w:rPr>
+        <w:lastRenderedPageBreak/>
+        <w:t>töltött fel, szintén négy évvel ezelőtt. Ez az angol nyelvű anyag részletesen végigvezetett minket egy kezdő szintű, mégis teljesen reszponzív weboldal elkészítésén, így a HTML, CSS és JavaScript együttes használatát is jobban megértettük.</w:t>
       </w:r>
       <w:r>
         <w:rPr>
@@ -8757,10 +8819,7 @@
         <w:t>: Tanárainktól kapott segédanyagokat, például dokumentumot és egyéb tanulmányozásra szánt oldalakat is felhasználtunk. Ezek az anyagok különösen a fájlfeltöltési mechanizmusok megértésében és implementálásában játszottak kulcsszerepet.</w:t>
       </w:r>
     </w:p>
-    <w:p>
-      <w:bookmarkStart w:id="26" w:name="_GoBack"/>
-      <w:bookmarkEnd w:id="26"/>
-    </w:p>
+    <w:p/>
     <w:sectPr>
       <w:headerReference w:type="default" r:id="rId12"/>
       <w:footerReference w:type="default" r:id="rId13"/>
@@ -8818,7 +8877,7 @@
       <w:rPr>
         <w:noProof/>
       </w:rPr>
-      <w:t>2025. 04. 09.</w:t>
+      <w:t>2025. 04. 10.</w:t>
     </w:r>
     <w:r>
       <w:fldChar w:fldCharType="end"/>
@@ -13669,7 +13728,7 @@
 </file>
 
 <file path=customXml/itemProps1.xml><?xml version="1.0" encoding="utf-8"?>
-<ds:datastoreItem xmlns:ds="http://schemas.openxmlformats.org/officeDocument/2006/customXml" ds:itemID="{3FA86A57-F339-4AC2-AEDE-2490592D20F0}">
+<ds:datastoreItem xmlns:ds="http://schemas.openxmlformats.org/officeDocument/2006/customXml" ds:itemID="{9BEAFA1A-557F-4559-AD31-87E620683420}">
   <ds:schemaRefs>
     <ds:schemaRef ds:uri="http://schemas.openxmlformats.org/officeDocument/2006/bibliography"/>
   </ds:schemaRefs>

</xml_diff>

<commit_message>
2025.04.11. Dokumentacio (gabi onertekeles betetele)
</commit_message>
<xml_diff>
--- a/dokumentacio, ppt/BGSzC Pestszentlőrinci Technikum.docx
+++ b/dokumentacio, ppt/BGSzC Pestszentlőrinci Technikum.docx
@@ -3863,7 +3863,7 @@
     <w:p>
       <w:bookmarkStart w:id="11" w:name="_Toc194574359"/>
       <w:r>
-        <w:t xml:space="preserve">Mivel programunk egy weboldal formájában működik, amelyet PHP nyelven írt kód és egy adatbázis hajt meg, a használata igazán egyszerű és felhasználóbarát folyamatot kínál. Weboldalunk megtekintéséhez és teljes körű használatához semmilyen különálló alkalmazás letöltésére vagy telepítésére nincs szükség, így a hozzáférés rendkívül kényelmes. Mindössze annyi a teendő, hogy egy számítógépen – vagy akár más internetkapcsolattal rendelkező eszközön – megnyitunk egy tetszőleges böngészőt. Ez a böngésző lehet bármilyen típusú, például a népszerű Google Chrome, Mozilla Firefox, Microsoft Edge, </w:t>
+        <w:t xml:space="preserve">Mivel programunk egy weboldal formájában működik, amelyet PHP nyelven írt kód és egy adatbázis hajt meg, a használata igazán egyszerű és felhasználóbarát folyamatot kínál. Weboldalunk megtekintéséhez és teljes körű használatához semmilyen különálló alkalmazás letöltésére vagy telepítésére nincs szükség, így a hozzáférés rendkívül kényelmes. Mindössze annyi a teendő, hogy egy számítógépen – vagy akár más internetkapcsolattal rendelkező eszközön megnyitunk egy tetszőleges böngészőt. Ez a böngésző lehet bármilyen típusú, például a népszerű Google Chrome, Mozilla Firefox, Microsoft Edge, </w:t>
       </w:r>
       <w:proofErr w:type="spellStart"/>
       <w:r>
@@ -3871,7 +3871,15 @@
       </w:r>
       <w:proofErr w:type="spellEnd"/>
       <w:r>
-        <w:t xml:space="preserve">, vagy bármely más, általunk preferált keresőprogram. A böngésző megnyitása után a következő lépés, hogy a felső keresősávba – vagyis abba a mezőbe, ahová általában az internetes címeket vagy keresési kifejezéseket írjuk – be kell gépelnünk weboldalunk pontos elérési útvonalát. Jelen esetben ez az útvonal a következőképpen néz ki: </w:t>
+        <w:t xml:space="preserve">, vagy bármely más, általunk preferált keresőprogram. A böngésző megnyitása után a következő lépés, hogy a felső keresősávba vagyis abba a mezőbe, ahová általában az internetes címeket vagy keresési kifejezéseket </w:t>
+      </w:r>
+      <w:proofErr w:type="gramStart"/>
+      <w:r>
+        <w:t>írjuk  be</w:t>
+      </w:r>
+      <w:proofErr w:type="gramEnd"/>
+      <w:r>
+        <w:t xml:space="preserve"> kell gépelnünk weboldalunk pontos elérési útvonalát. Jelen esetben ez az útvonal a következőképpen néz ki: </w:t>
       </w:r>
       <w:proofErr w:type="spellStart"/>
       <w:r>
@@ -3906,7 +3914,15 @@
         <w:rPr>
           <w:rStyle w:val="text-sm"/>
         </w:rPr>
-        <w:t>index.php</w:t>
+        <w:t>index.</w:t>
+      </w:r>
+      <w:bookmarkStart w:id="12" w:name="_GoBack"/>
+      <w:bookmarkEnd w:id="12"/>
+      <w:r>
+        <w:rPr>
+          <w:rStyle w:val="text-sm"/>
+        </w:rPr>
+        <w:t>php</w:t>
       </w:r>
       <w:proofErr w:type="spellEnd"/>
       <w:r>
@@ -4875,7 +4891,7 @@
         <w:pStyle w:val="Cmsor1"/>
         <w:pageBreakBefore w:val="0"/>
       </w:pPr>
-      <w:bookmarkStart w:id="12" w:name="_Toc194574360"/>
+      <w:bookmarkStart w:id="13" w:name="_Toc194574360"/>
       <w:r>
         <w:t>Fejleszt</w:t>
       </w:r>
@@ -4903,7 +4919,7 @@
         </w:rPr>
         <w:t>ó</w:t>
       </w:r>
-      <w:bookmarkEnd w:id="12"/>
+      <w:bookmarkEnd w:id="13"/>
     </w:p>
     <w:p>
       <w:pPr>
@@ -4943,7 +4959,7 @@
           <w:numId w:val="27"/>
         </w:numPr>
       </w:pPr>
-      <w:bookmarkStart w:id="13" w:name="_Toc194574361"/>
+      <w:bookmarkStart w:id="14" w:name="_Toc194574361"/>
       <w:r>
         <w:t>Az alkalmazott fejleszt</w:t>
       </w:r>
@@ -4974,7 +4990,7 @@
       <w:r>
         <w:t>k</w:t>
       </w:r>
-      <w:bookmarkEnd w:id="13"/>
+      <w:bookmarkEnd w:id="14"/>
     </w:p>
     <w:p>
       <w:pPr>
@@ -5206,11 +5222,11 @@
           <w:numId w:val="27"/>
         </w:numPr>
       </w:pPr>
-      <w:bookmarkStart w:id="14" w:name="_Toc194574362"/>
+      <w:bookmarkStart w:id="15" w:name="_Toc194574362"/>
       <w:r>
         <w:t>Adatmodell leírása</w:t>
       </w:r>
-      <w:bookmarkEnd w:id="14"/>
+      <w:bookmarkEnd w:id="15"/>
     </w:p>
     <w:p>
       <w:pPr>
@@ -5237,11 +5253,11 @@
           <w:numId w:val="27"/>
         </w:numPr>
       </w:pPr>
-      <w:bookmarkStart w:id="15" w:name="_Toc194574363"/>
+      <w:bookmarkStart w:id="16" w:name="_Toc194574363"/>
       <w:r>
         <w:t>Részletes feladatspecifikáció, algoritmusok</w:t>
       </w:r>
-      <w:bookmarkEnd w:id="15"/>
+      <w:bookmarkEnd w:id="16"/>
     </w:p>
     <w:p>
       <w:pPr>
@@ -6319,12 +6335,12 @@
           <w:numId w:val="27"/>
         </w:numPr>
       </w:pPr>
-      <w:bookmarkStart w:id="16" w:name="_Toc194574364"/>
+      <w:bookmarkStart w:id="17" w:name="_Toc194574364"/>
       <w:r>
         <w:lastRenderedPageBreak/>
         <w:t>OOP alapú megvalósítás</w:t>
       </w:r>
-      <w:bookmarkEnd w:id="16"/>
+      <w:bookmarkEnd w:id="17"/>
     </w:p>
     <w:p>
       <w:pPr>
@@ -6423,11 +6439,11 @@
           <w:numId w:val="27"/>
         </w:numPr>
       </w:pPr>
-      <w:bookmarkStart w:id="17" w:name="_Toc194574365"/>
+      <w:bookmarkStart w:id="18" w:name="_Toc194574365"/>
       <w:r>
         <w:t>Szabályok és validációk</w:t>
       </w:r>
-      <w:bookmarkEnd w:id="17"/>
+      <w:bookmarkEnd w:id="18"/>
     </w:p>
     <w:p>
       <w:r>
@@ -6483,11 +6499,11 @@
         <w:pStyle w:val="Cmsor1"/>
         <w:pageBreakBefore w:val="0"/>
       </w:pPr>
-      <w:bookmarkStart w:id="18" w:name="_Toc194574366"/>
+      <w:bookmarkStart w:id="19" w:name="_Toc194574366"/>
       <w:r>
         <w:t>Tesztelési dokumentáció</w:t>
       </w:r>
-      <w:bookmarkEnd w:id="18"/>
+      <w:bookmarkEnd w:id="19"/>
     </w:p>
     <w:p>
       <w:r>
@@ -6518,12 +6534,12 @@
           <w:numId w:val="28"/>
         </w:numPr>
       </w:pPr>
-      <w:bookmarkStart w:id="19" w:name="_Toc194574367"/>
+      <w:bookmarkStart w:id="20" w:name="_Toc194574367"/>
       <w:r>
         <w:lastRenderedPageBreak/>
         <w:t>Tesztesetek</w:t>
       </w:r>
-      <w:bookmarkEnd w:id="19"/>
+      <w:bookmarkEnd w:id="20"/>
     </w:p>
     <w:p>
       <w:pPr>
@@ -7209,11 +7225,11 @@
           <w:numId w:val="28"/>
         </w:numPr>
       </w:pPr>
-      <w:bookmarkStart w:id="20" w:name="_Toc194574368"/>
+      <w:bookmarkStart w:id="21" w:name="_Toc194574368"/>
       <w:r>
         <w:t>Normál és extrém tesztesetek</w:t>
       </w:r>
-      <w:bookmarkEnd w:id="20"/>
+      <w:bookmarkEnd w:id="21"/>
     </w:p>
     <w:p>
       <w:pPr>
@@ -7831,11 +7847,11 @@
           <w:numId w:val="28"/>
         </w:numPr>
       </w:pPr>
-      <w:bookmarkStart w:id="21" w:name="_Toc194574369"/>
+      <w:bookmarkStart w:id="22" w:name="_Toc194574369"/>
       <w:r>
         <w:t>Tesztelési módszerek</w:t>
       </w:r>
-      <w:bookmarkEnd w:id="21"/>
+      <w:bookmarkEnd w:id="22"/>
     </w:p>
     <w:p>
       <w:r>
@@ -8046,11 +8062,11 @@
         <w:pStyle w:val="Cmsor1"/>
         <w:pageBreakBefore w:val="0"/>
       </w:pPr>
-      <w:bookmarkStart w:id="22" w:name="_Toc194574370"/>
+      <w:bookmarkStart w:id="23" w:name="_Toc194574370"/>
       <w:r>
         <w:t>Összefoglalás</w:t>
       </w:r>
-      <w:bookmarkEnd w:id="22"/>
+      <w:bookmarkEnd w:id="23"/>
     </w:p>
     <w:p>
       <w:pPr>
@@ -8060,11 +8076,11 @@
           <w:numId w:val="29"/>
         </w:numPr>
       </w:pPr>
-      <w:bookmarkStart w:id="23" w:name="_Toc194574371"/>
+      <w:bookmarkStart w:id="24" w:name="_Toc194574371"/>
       <w:r>
         <w:t>Önértékelés</w:t>
       </w:r>
-      <w:bookmarkEnd w:id="23"/>
+      <w:bookmarkEnd w:id="24"/>
     </w:p>
     <w:p>
       <w:pPr>
@@ -8129,49 +8145,46 @@
       </w:r>
     </w:p>
     <w:p>
+      <w:pPr>
+        <w:rPr>
+          <w:color w:val="A8D08D" w:themeColor="accent6" w:themeTint="99"/>
+        </w:rPr>
+      </w:pPr>
       <w:proofErr w:type="spellStart"/>
       <w:r>
+        <w:rPr>
+          <w:color w:val="A8D08D" w:themeColor="accent6" w:themeTint="99"/>
+        </w:rPr>
         <w:lastRenderedPageBreak/>
         <w:t>Gyura</w:t>
       </w:r>
       <w:proofErr w:type="spellEnd"/>
       <w:r>
+        <w:rPr>
+          <w:color w:val="A8D08D" w:themeColor="accent6" w:themeTint="99"/>
+        </w:rPr>
         <w:t xml:space="preserve"> Gabriella</w:t>
       </w:r>
     </w:p>
     <w:p>
       <w:r>
-        <w:t>xxxxxxxxxxxxxxxxxxxxxxxxxxxxxxxxxxxxxxxxxxxxxxxxxxxxxxxxxxxxxxxxxxxxxxxxxxxxxxxxxxxxxxxxxxxxxxxxxxxxxxxxxxxxxxxxxxxxxxxxxxxxxxxxxxxxxxxxxxxxxxxxxxxxxxxxxxxxxxxxxxxxxxxxxxxxxxxxxxxxxxxxxxxxxxxxxxxxxxxxxxxxxxxxxxxxxxxxxxxxxxxxxxxxxxxxxxxxxxxxxxxxxxxxxxxxxxxxxxxxx</w:t>
-      </w:r>
-    </w:p>
-    <w:p>
-      <w:r>
-        <w:t>xxxxxxxxxxxxxxxxxxxxxxxxxxxxxxxxxxxxxxxxxxxxxxxxxxxxxxxxxxxxxxxxxxxxxxxxxxxxxxxxxxxxxxxxxxxxx</w:t>
-      </w:r>
-    </w:p>
-    <w:p>
-      <w:r>
-        <w:t>xxxxxxxxxxxxxxxxxxxxxxxxxxxxxxxxxxxxxxxxxxxxxxxxxxxxxxxxxxxxxxxxxxxxxxxxxxxxxxxxxxxxxxxxxxxxx</w:t>
-      </w:r>
-    </w:p>
-    <w:p>
-      <w:r>
-        <w:t>xxxxxxxxxxxxxxxxxxxxxxxxxxxxxxxxxxxxxxxxxxxxxxxxxxxxxxxxxxxxxxxxxxxxxxxxxxxxxxxxxxxxxxxxxxxxx</w:t>
-      </w:r>
-    </w:p>
-    <w:p>
-      <w:r>
-        <w:t>xxxxxxxxxxxxxxxxxxxxxxxxxxxxxxxxxxxxxxxxxxxxxxxxxxxxxxxxxxxxxxxxxxxxxxxxxxxxxxxxxxxxxxxxxxxxx</w:t>
-      </w:r>
-    </w:p>
-    <w:p>
-      <w:r>
-        <w:t>xxxxxxxxxxxxxxxxxxxxxxxxxxxxxxxxxxxxxxxxxxxxxxxxxxxxxxxxxxxxxxxxxxxxxxxxxxxxxxxxxxxxxxxxxxxxx</w:t>
-      </w:r>
-    </w:p>
-    <w:p>
-      <w:r>
-        <w:t>xxxxxxxxxxxxxxxxxxxxxxxxxxxxxxxxxxxxxxxxxxxxxxxxxxxxxxxxxxxxxxxxxxxxxxxxxxxxxxxxxxxxxxxxxxxxx</w:t>
+        <w:t xml:space="preserve">A célunk az volt, hogy egy látványos és sok hasznos funkcióval rendelkező autóbérlő weboldalt készítsünk. Szerettük volna, ha az oldal nemcsak szép, hanem könnyen használható is, hogy mindenki szívesen böngéssze. Az elején viszont már jöttek a problémák. Nehéz volt eldönteni, milyen dizájn tetszene mindenkinek, és az adatbázissal is sok gond adódott. Gyakran kellett javítanom vagy változtatnom rajta, mert valami mindig hiányzott vagy nem működött tökéletesen. Szerencsére a tanáraink sokat segítettek, így ezeket a hibákat lépésről lépésre meg tudtam oldani. Eredetileg </w:t>
+      </w:r>
+      <w:proofErr w:type="spellStart"/>
+      <w:r>
+        <w:t>React</w:t>
+      </w:r>
+      <w:proofErr w:type="spellEnd"/>
+      <w:r>
+        <w:t>-ban szerettem volna dolgozni, mert azt modernebbnek gondoltam, de ezzel is problémák voltak. Már csak az oldal megjelenítésével, mert nem akart megjelenni, és hiába kerestem megoldásokat, néztem oktató videókat és segédanyagokat, de nem oldotta meg egyik se a problémámat. Sok időt töltöttem ezzel a hiba kereséssel és megoldásával, de végül úgy döntöttem az időhiány érdekében, hogy át kellene térni PHP-ra. Ez jó választás volt, mert sokkal könnyebben és gyorsabban tudtam vele dolgozni. Keretrendszert nem használtunk, mert úgy éreztem, hogy anélkül is boldogulunk, és így nagyobb szabadságunk volt a kódolás során. Sokat tanultam ebből a projektből. Megértettem, hogy a problémák megoldásához türelem kell, és nem baj, ha valami nem sikerül elsőre. A PHP-</w:t>
+      </w:r>
+      <w:proofErr w:type="spellStart"/>
+      <w:r>
+        <w:t>val</w:t>
+      </w:r>
+      <w:proofErr w:type="spellEnd"/>
+      <w:r>
+        <w:t xml:space="preserve"> való munka segített, hogy rugalmasabban gondolkodjak, és most már jobban átlátom, hogyan kell egy weboldalt felépíteni. A tanárok tanácsait is jobban megértettem, és ezeket próbáltam alkalmazni a munkámban. Összességében büszke vagyok rá, hogy végül sikerült egy működő oldalt létrehoznunk, még ha nem is minden úgy alakult, ahogy eredetileg terveztük.</w:t>
       </w:r>
     </w:p>
     <w:p>
@@ -8185,108 +8198,137 @@
     <w:p>
       <w:pPr>
         <w:rPr>
-          <w:b/>
-        </w:rPr>
-      </w:pPr>
-      <w:r>
-        <w:t xml:space="preserve">A kitűzött célom az volt, hogy egy jól működő, színes, a szem számára vonzó és egyben hasznos weboldalt készítsek. Ezt a célt a rendelkezésre álló időkereten belül sikerült megvalósítanom. A munka során több kihívással is szembesültem. Ilyen volt például a </w:t>
+          <w:lang w:eastAsia="hu-HU"/>
+        </w:rPr>
+      </w:pPr>
+      <w:bookmarkStart w:id="25" w:name="_Toc194574372"/>
+      <w:r>
+        <w:rPr>
+          <w:lang w:eastAsia="hu-HU"/>
+        </w:rPr>
+        <w:t xml:space="preserve">A projekt célja egy jól működő, </w:t>
       </w:r>
       <w:proofErr w:type="spellStart"/>
       <w:r>
-        <w:t>reszponzivitás</w:t>
+        <w:rPr>
+          <w:lang w:eastAsia="hu-HU"/>
+        </w:rPr>
+        <w:t>esztétikailag</w:t>
       </w:r>
       <w:proofErr w:type="spellEnd"/>
       <w:r>
-        <w:t xml:space="preserve"> kialakítása anélkül, hogy a weboldal tartalma elmozdult volna. Mivel az oldal több olyan elemet is tartalmazott, amelyek bonyolultabb kialakítást igényeltek, a reszponzív megjelenés biztosítása különösen nehéz feladatnak bizonyult.</w:t>
-      </w:r>
-      <w:r>
-        <w:rPr>
-          <w:b/>
+        <w:rPr>
+          <w:lang w:eastAsia="hu-HU"/>
+        </w:rPr>
+        <w:t xml:space="preserve"> vonzó, színes és egyben hasznos weboldal elkészítése volt. Ezt a célt a rendelkezésre álló időkereten belül sikerült megvalósítanom. A munka során számos kihívással kellett szembenéznem, amelyek közül kiemelném a reszponzív megjelenés kialakítását. Különösen nagy figyelmet igényelt az oldal tartalmi elemeinek megfelelő elhelyezése, </w:t>
+      </w:r>
+      <w:proofErr w:type="gramStart"/>
+      <w:r>
+        <w:rPr>
+          <w:lang w:eastAsia="hu-HU"/>
+        </w:rPr>
+        <w:t>anélkül</w:t>
+      </w:r>
+      <w:proofErr w:type="gramEnd"/>
+      <w:r>
+        <w:rPr>
+          <w:lang w:eastAsia="hu-HU"/>
+        </w:rPr>
+        <w:t xml:space="preserve"> hogy azok a különböző képernyőméreteken elmozdultak vagy eltorzultak volna.</w:t>
+      </w:r>
+      <w:r>
+        <w:rPr>
+          <w:lang w:eastAsia="hu-HU"/>
         </w:rPr>
         <w:t xml:space="preserve"> </w:t>
       </w:r>
       <w:r>
-        <w:t xml:space="preserve">Ezen kívül a script működése, például a gombok és egyéb elemek háttérfolyamatai során is akadtak kisebb problémák és nehézségek. Ezeket végül internetes források, baráti és tanári segítség, valamint megfelelő időráfordítás révén sikerült megoldanom. </w:t>
-      </w:r>
-      <w:r>
-        <w:t xml:space="preserve">Mindezek mellett, fejlődésem szakasza nem ért véget; Rengeteget </w:t>
-      </w:r>
-      <w:proofErr w:type="spellStart"/>
-      <w:r>
-        <w:t>fejlődheték</w:t>
-      </w:r>
-      <w:proofErr w:type="spellEnd"/>
-      <w:r>
-        <w:t xml:space="preserve"> sok téren de ezek közül egyiket kiemelném, </w:t>
+        <w:rPr>
+          <w:lang w:eastAsia="hu-HU"/>
+        </w:rPr>
+        <w:t xml:space="preserve">A weboldal több, bonyolultabb kialakítást igénylő elemet tartalmazott, amelyek reszponzívvá tétele jelentős odafigyelést és technikai ismeretet követelt. Emellett a különböző script </w:t>
       </w:r>
       <w:proofErr w:type="gramStart"/>
       <w:r>
-        <w:t>a  scriptek</w:t>
+        <w:rPr>
+          <w:lang w:eastAsia="hu-HU"/>
+        </w:rPr>
+        <w:t xml:space="preserve">funkciók </w:t>
+      </w:r>
+      <w:r>
+        <w:rPr>
+          <w:lang w:eastAsia="hu-HU"/>
+        </w:rPr>
+        <w:t>,</w:t>
       </w:r>
       <w:proofErr w:type="gramEnd"/>
       <w:r>
+        <w:rPr>
+          <w:lang w:eastAsia="hu-HU"/>
+        </w:rPr>
+        <w:t xml:space="preserve"> például a gombok működése és az egyéb háttérfolyamatok  is tartogattak számomra kihívásokat. </w:t>
+      </w:r>
+    </w:p>
+    <w:p>
+      <w:pPr>
+        <w:rPr>
+          <w:lang w:eastAsia="hu-HU"/>
+        </w:rPr>
+      </w:pPr>
+      <w:r>
+        <w:rPr>
+          <w:lang w:eastAsia="hu-HU"/>
+        </w:rPr>
+        <w:lastRenderedPageBreak/>
+        <w:t>Ezeket végül internetes források, baráti és tanári segítség, valamint megfelelő időráfordítás révén sikerült sikeresen megoldanom.</w:t>
+      </w:r>
+      <w:r>
+        <w:rPr>
+          <w:lang w:eastAsia="hu-HU"/>
+        </w:rPr>
         <w:t xml:space="preserve"> </w:t>
       </w:r>
-      <w:proofErr w:type="spellStart"/>
-      <w:r>
-        <w:t>megirásának</w:t>
-      </w:r>
-      <w:proofErr w:type="spellEnd"/>
-      <w:r>
+      <w:r>
+        <w:rPr>
+          <w:lang w:eastAsia="hu-HU"/>
+        </w:rPr>
+        <w:t xml:space="preserve">A projekt során számos területen fejlődtem, de különösen a scriptírásban szereztem nagyobb rutint, bár ezen a téren továbbra is érzem a fejlődési lehetőséget. A feladat </w:t>
+      </w:r>
+      <w:r>
+        <w:rPr>
+          <w:lang w:eastAsia="hu-HU"/>
+        </w:rPr>
+        <w:t>esélyt</w:t>
+      </w:r>
+      <w:r>
+        <w:rPr>
+          <w:lang w:eastAsia="hu-HU"/>
+        </w:rPr>
+        <w:t xml:space="preserve"> adott arra, hogy kipróbáljam magam egy komolyabb, összetettebb munkában, amely magasabb elvárásokat és igényeket támasztott.</w:t>
+      </w:r>
+      <w:r>
+        <w:rPr>
+          <w:lang w:eastAsia="hu-HU"/>
+        </w:rPr>
         <w:t xml:space="preserve"> </w:t>
       </w:r>
-      <w:proofErr w:type="spellStart"/>
-      <w:r>
-        <w:t>rutinjaban</w:t>
-      </w:r>
-      <w:proofErr w:type="spellEnd"/>
-      <w:r>
-        <w:t xml:space="preserve"> amig ez be nem </w:t>
-      </w:r>
-      <w:proofErr w:type="spellStart"/>
-      <w:r>
-        <w:t>rogzodik</w:t>
-      </w:r>
-      <w:proofErr w:type="spellEnd"/>
-      <w:r>
-        <w:t xml:space="preserve"> jobban. </w:t>
-      </w:r>
-      <w:r>
-        <w:t xml:space="preserve">A </w:t>
-      </w:r>
-      <w:r>
-        <w:t>munka</w:t>
-      </w:r>
-      <w:r>
-        <w:t xml:space="preserve"> során sokat fejlődtem, és lehetőségem nyílt </w:t>
-      </w:r>
-      <w:r>
-        <w:lastRenderedPageBreak/>
-        <w:t>kipróbálni magam egy komolyabb feladat megvalósításában, nagyobb elvárások és igények mellett.</w:t>
-      </w:r>
-      <w:r>
-        <w:rPr>
-          <w:b/>
+      <w:r>
+        <w:rPr>
+          <w:lang w:eastAsia="hu-HU"/>
+        </w:rPr>
+        <w:t>Míg korábban gyakran hajlamos voltam feladni egy-egy sikertelen próbálkozás után, most a feladat természete szinte kötelezővé tette számomra, hogy a problémák megoldására összpontosítsak. Ennek eredményeképp olyan működő megoldásokat tudtam létrehozni, amelyekre korábban nem is gondoltam volna, hogy képes vagyok. Magabiztosabbá váltam az alapvető feladatok és a stílusbeállítások kivitelezésében, így már rutinosabban és biztosabban tudok dolgozni.</w:t>
+      </w:r>
+      <w:r>
+        <w:rPr>
+          <w:lang w:eastAsia="hu-HU"/>
         </w:rPr>
         <w:t xml:space="preserve"> </w:t>
       </w:r>
-    </w:p>
-    <w:p>
-      <w:bookmarkStart w:id="24" w:name="_GoBack"/>
-      <w:bookmarkEnd w:id="24"/>
-    </w:p>
-    <w:p>
-      <w:r>
-        <w:t>Korábban, amikor valami nem sikerült, hajlamos voltam feladni, most azonban szinte kötelező volt a hibák kijavítására koncentrálni, míg végül egy olyan, működő megoldást tudtam létrehozni, amiről korábban nem is gondoltam volna, hogy képes vagyok rá. Magabiztosabbá váltam az alapvető feladatokban és a stílusbeállítások elkészítésében, így már rutinosabban és biztosabban tudok dolgozni. Rengeteg új kódot ismertem meg és alkalmaztam, amelyek más típusú feladataim során is hasznos segítséggé váltak.</w:t>
-      </w:r>
-      <w:r>
-        <w:rPr>
-          <w:b/>
-        </w:rPr>
-        <w:t xml:space="preserve"> </w:t>
-      </w:r>
-      <w:r>
-        <w:t>Összességében ez a projekt nemcsak technikai tudásban, hanem problémamegoldásban és kitartásban is sokat adott számomra. Úgy érzem, ez egy fontos mérföldkő volt a fejlődésemben, amely megerősített abban, hogy képes vagyok komplexebb feladatokat is önállóan és eredményesen megvalósítani.</w:t>
+      <w:r>
+        <w:rPr>
+          <w:lang w:eastAsia="hu-HU"/>
+        </w:rPr>
+        <w:t>Számos új kódot és technikát ismertem meg, amelyeket a jövőbeni, különböző típusú feladatok során is hasznosítani tudok. Összességében ez a projekt nemcsak technikai tudásban, hanem problémamegoldásban és kitartásban is jelentős fejlődést hozott számomra. Úgy érzem, ez a munka egy fontos mérföldkő volt a szakmai fejlődésemben, amely megerősített abban, hogy képes vagyok önállóan és eredményesen is komplexebb feladatokat megvalósítani.</w:t>
       </w:r>
     </w:p>
     <w:p>
@@ -8297,7 +8339,6 @@
           <w:numId w:val="29"/>
         </w:numPr>
       </w:pPr>
-      <w:bookmarkStart w:id="25" w:name="_Toc194574372"/>
       <w:r>
         <w:t>Továbbfejlesztési lehet</w:t>
       </w:r>
@@ -8345,14 +8386,14 @@
         <w:rPr>
           <w:lang w:eastAsia="hu-HU"/>
         </w:rPr>
-        <w:t xml:space="preserve">, hogy valódi értéket kínáljunk azon felhasználóinknak, akik hosszú távon elköteleződnek mellettünk. Minden elérhető tagsági csomaghoz egyedi, személyre szabott kedvezményeket kapcsolnánk, amelyek kizárólag az adott tagsággal rendelkező ügyfeleink számára lennének elérhetők. Ezek a kedvezmények számos előnnyel járnának, például alacsonyabb bérlési díjakkal, exkluzív akciókhoz való hozzáféréssel, elsőbbségi foglalási lehetőségekkel, vagy akár prémium szolgáltatások </w:t>
+        <w:t xml:space="preserve">, hogy valódi értéket kínáljunk azon felhasználóinknak, akik hosszú távon elköteleződnek mellettünk. Minden elérhető tagsági csomaghoz egyedi, személyre szabott kedvezményeket kapcsolnánk, amelyek kizárólag az </w:t>
       </w:r>
       <w:r>
         <w:rPr>
           <w:lang w:eastAsia="hu-HU"/>
         </w:rPr>
         <w:lastRenderedPageBreak/>
-        <w:t xml:space="preserve">igénybevételével. Célunk, hogy a tagság ne csupán egy egyszerű előfizetési forma legyen, hanem egy ösztönző, valódi vásárlói élményt nyújtó rendszer, amely hosszú távon értéket teremt ügyfeleink számára. </w:t>
+        <w:t xml:space="preserve">adott tagsággal rendelkező ügyfeleink számára lennének elérhetők. Ezek a kedvezmények számos előnnyel járnának, például alacsonyabb bérlési díjakkal, exkluzív akciókhoz való hozzáféréssel, elsőbbségi foglalási lehetőségekkel, vagy akár prémium szolgáltatások igénybevételével. Célunk, hogy a tagság ne csupán egy egyszerű előfizetési forma legyen, hanem egy ösztönző, valódi vásárlói élményt nyújtó rendszer, amely hosszú távon értéket teremt ügyfeleink számára. </w:t>
       </w:r>
     </w:p>
     <w:p>
@@ -8393,14 +8434,14 @@
         <w:rPr>
           <w:lang w:eastAsia="hu-HU"/>
         </w:rPr>
-        <w:t xml:space="preserve"> úgy, hogy a harmadik sikertelen próbálkozás után a rendszer automatikusan figyelmeztető e-mailt küldjön a weboldalhoz tartozó hivatalos e-mail címre. Az e-mail jelezné, hogy sikertelen bejelentkezési kísérlet történt, és megkérdezné, hogy az adott próbálkozás az e-mail </w:t>
+        <w:t xml:space="preserve"> </w:t>
       </w:r>
       <w:r>
         <w:rPr>
           <w:lang w:eastAsia="hu-HU"/>
         </w:rPr>
         <w:lastRenderedPageBreak/>
-        <w:t xml:space="preserve">tulajdonosához köthető-e. Továbbá, a 30 perces tiltási idő lejárta után már csak egyetlen újabb próbálkozást engedélyeznénk. Ha ez is sikertelen, a rendszer automatikusan meghosszabbítaná a tiltási időszakot 1 órára, majd minden további hibás próbálkozás után exponenciálisan növelné a blokkolás időtartamát. </w:t>
+        <w:t xml:space="preserve">úgy, hogy a harmadik sikertelen próbálkozás után a rendszer automatikusan figyelmeztető e-mailt küldjön a weboldalhoz tartozó hivatalos e-mail címre. Az e-mail jelezné, hogy sikertelen bejelentkezési kísérlet történt, és megkérdezné, hogy az adott próbálkozás az e-mail tulajdonosához köthető-e. Továbbá, a 30 perces tiltási idő lejárta után már csak egyetlen újabb próbálkozást engedélyeznénk. Ha ez is sikertelen, a rendszer automatikusan meghosszabbítaná a tiltási időszakot 1 órára, majd minden további hibás próbálkozás után exponenciálisan növelné a blokkolás időtartamát. </w:t>
       </w:r>
     </w:p>
     <w:p>
@@ -8572,7 +8613,14 @@
         <w:rPr>
           <w:lang w:eastAsia="hu-HU"/>
         </w:rPr>
-        <w:t>, és nagyszerűen támogatták az ismereteink felfrissítését.</w:t>
+        <w:t xml:space="preserve">, és </w:t>
+      </w:r>
+      <w:r>
+        <w:rPr>
+          <w:lang w:eastAsia="hu-HU"/>
+        </w:rPr>
+        <w:lastRenderedPageBreak/>
+        <w:t>nagyszerűen támogatták az ismereteink felfrissítését.</w:t>
       </w:r>
       <w:r>
         <w:rPr>
@@ -8677,14 +8725,7 @@
         <w:rPr>
           <w:lang w:eastAsia="hu-HU"/>
         </w:rPr>
-        <w:t xml:space="preserve">" című videó, amelyet Brian Design </w:t>
-      </w:r>
-      <w:r>
-        <w:rPr>
-          <w:lang w:eastAsia="hu-HU"/>
-        </w:rPr>
-        <w:lastRenderedPageBreak/>
-        <w:t>töltött fel, szintén négy évvel ezelőtt. Ez az angol nyelvű anyag részletesen végigvezetett minket egy kezdő szintű, mégis teljesen reszponzív weboldal elkészítésén, így a HTML, CSS és JavaScript együttes használatát is jobban megértettük.</w:t>
+        <w:t>" című videó, amelyet Brian Design töltött fel, szintén négy évvel ezelőtt. Ez az angol nyelvű anyag részletesen végigvezetett minket egy kezdő szintű, mégis teljesen reszponzív weboldal elkészítésén, így a HTML, CSS és JavaScript együttes használatát is jobban megértettük.</w:t>
       </w:r>
       <w:r>
         <w:rPr>
@@ -8877,7 +8918,7 @@
       <w:rPr>
         <w:noProof/>
       </w:rPr>
-      <w:t>2025. 04. 10.</w:t>
+      <w:t>2025. 04. 11.</w:t>
     </w:r>
     <w:r>
       <w:fldChar w:fldCharType="end"/>
@@ -13728,7 +13769,7 @@
 </file>
 
 <file path=customXml/itemProps1.xml><?xml version="1.0" encoding="utf-8"?>
-<ds:datastoreItem xmlns:ds="http://schemas.openxmlformats.org/officeDocument/2006/customXml" ds:itemID="{9BEAFA1A-557F-4559-AD31-87E620683420}">
+<ds:datastoreItem xmlns:ds="http://schemas.openxmlformats.org/officeDocument/2006/customXml" ds:itemID="{7CD381D6-87FB-421C-9F19-5BADDF6EA115}">
   <ds:schemaRefs>
     <ds:schemaRef ds:uri="http://schemas.openxmlformats.org/officeDocument/2006/bibliography"/>
   </ds:schemaRefs>

</xml_diff>